<commit_message>
requerimientos no funcionales faltantes
</commit_message>
<xml_diff>
--- a/Requerimientos de usuario faltantes.docx
+++ b/Requerimientos de usuario faltantes.docx
@@ -4,6 +4,20 @@
   <w:body>
     <w:p>
       <w:pPr>
+        <w:pStyle w:val="Ttulo"/>
+        <w:rPr>
+          <w:bdr w:val="none" w:sz="0" w:space="0" w:color="auto" w:frame="1"/>
+        </w:rPr>
+      </w:pPr>
+      <w:r>
+        <w:rPr>
+          <w:bdr w:val="none" w:sz="0" w:space="0" w:color="auto" w:frame="1"/>
+        </w:rPr>
+        <w:t>Requerimientos de usuario</w:t>
+      </w:r>
+    </w:p>
+    <w:p>
+      <w:pPr>
         <w:pStyle w:val="font8"/>
         <w:numPr>
           <w:ilvl w:val="0"/>
@@ -669,151 +683,292 @@
           <w:szCs w:val="27"/>
           <w:bdr w:val="none" w:sz="0" w:space="0" w:color="auto" w:frame="1"/>
         </w:rPr>
-        <w:t>Al haber acordado un encuentro entre 2 equipos, dependiendo de la privacidad la información de éste se publica</w:t>
+        <w:t>Al haber acordado un encuentro entre 2 equipos, dependiendo de la privacidad la información de éste se publica. Ésta incluye:</w:t>
+      </w:r>
+    </w:p>
+    <w:p>
+      <w:pPr>
+        <w:pStyle w:val="font8"/>
+        <w:numPr>
+          <w:ilvl w:val="1"/>
+          <w:numId w:val="2"/>
+        </w:numPr>
+        <w:spacing w:before="0" w:beforeAutospacing="0" w:after="0" w:afterAutospacing="0"/>
+        <w:ind w:left="240"/>
+        <w:textAlignment w:val="baseline"/>
+        <w:rPr>
+          <w:rFonts w:ascii="Arial" w:hAnsi="Arial" w:cs="Arial"/>
+          <w:sz w:val="27"/>
+          <w:szCs w:val="27"/>
+        </w:rPr>
+      </w:pPr>
+      <w:r>
+        <w:rPr>
+          <w:rFonts w:ascii="Arial" w:hAnsi="Arial" w:cs="Arial"/>
+          <w:sz w:val="27"/>
+          <w:szCs w:val="27"/>
+          <w:bdr w:val="none" w:sz="0" w:space="0" w:color="auto" w:frame="1"/>
+        </w:rPr>
+        <w:t>Equipos involucrados</w:t>
+      </w:r>
+    </w:p>
+    <w:p>
+      <w:pPr>
+        <w:pStyle w:val="font8"/>
+        <w:numPr>
+          <w:ilvl w:val="1"/>
+          <w:numId w:val="2"/>
+        </w:numPr>
+        <w:spacing w:before="0" w:beforeAutospacing="0" w:after="0" w:afterAutospacing="0"/>
+        <w:ind w:left="240"/>
+        <w:textAlignment w:val="baseline"/>
+        <w:rPr>
+          <w:rFonts w:ascii="Arial" w:hAnsi="Arial" w:cs="Arial"/>
+          <w:sz w:val="27"/>
+          <w:szCs w:val="27"/>
+        </w:rPr>
+      </w:pPr>
+      <w:r>
+        <w:rPr>
+          <w:rFonts w:ascii="Arial" w:hAnsi="Arial" w:cs="Arial"/>
+          <w:sz w:val="27"/>
+          <w:szCs w:val="27"/>
+          <w:bdr w:val="none" w:sz="0" w:space="0" w:color="auto" w:frame="1"/>
+        </w:rPr>
+        <w:t>Deporte</w:t>
+      </w:r>
+    </w:p>
+    <w:p>
+      <w:pPr>
+        <w:pStyle w:val="font8"/>
+        <w:numPr>
+          <w:ilvl w:val="1"/>
+          <w:numId w:val="2"/>
+        </w:numPr>
+        <w:spacing w:before="0" w:beforeAutospacing="0" w:after="0" w:afterAutospacing="0"/>
+        <w:ind w:left="240"/>
+        <w:textAlignment w:val="baseline"/>
+        <w:rPr>
+          <w:rFonts w:ascii="Arial" w:hAnsi="Arial" w:cs="Arial"/>
+          <w:sz w:val="27"/>
+          <w:szCs w:val="27"/>
+        </w:rPr>
+      </w:pPr>
+      <w:r>
+        <w:rPr>
+          <w:rFonts w:ascii="Arial" w:hAnsi="Arial" w:cs="Arial"/>
+          <w:sz w:val="27"/>
+          <w:szCs w:val="27"/>
+          <w:bdr w:val="none" w:sz="0" w:space="0" w:color="auto" w:frame="1"/>
+        </w:rPr>
+        <w:t>Fecha y hora</w:t>
+      </w:r>
+    </w:p>
+    <w:p>
+      <w:pPr>
+        <w:pStyle w:val="font8"/>
+        <w:numPr>
+          <w:ilvl w:val="1"/>
+          <w:numId w:val="2"/>
+        </w:numPr>
+        <w:spacing w:before="0" w:beforeAutospacing="0" w:after="0" w:afterAutospacing="0"/>
+        <w:ind w:left="240"/>
+        <w:textAlignment w:val="baseline"/>
+        <w:rPr>
+          <w:rFonts w:ascii="Arial" w:hAnsi="Arial" w:cs="Arial"/>
+          <w:sz w:val="27"/>
+          <w:szCs w:val="27"/>
+        </w:rPr>
+      </w:pPr>
+      <w:r>
+        <w:rPr>
+          <w:rFonts w:ascii="Arial" w:hAnsi="Arial" w:cs="Arial"/>
+          <w:sz w:val="27"/>
+          <w:szCs w:val="27"/>
+          <w:bdr w:val="none" w:sz="0" w:space="0" w:color="auto" w:frame="1"/>
+        </w:rPr>
+        <w:t>Lugar</w:t>
+      </w:r>
+    </w:p>
+    <w:p>
+      <w:pPr>
+        <w:pStyle w:val="font8"/>
+        <w:numPr>
+          <w:ilvl w:val="0"/>
+          <w:numId w:val="2"/>
+        </w:numPr>
+        <w:spacing w:before="0" w:beforeAutospacing="0" w:after="0" w:afterAutospacing="0"/>
+        <w:ind w:left="120"/>
+        <w:textAlignment w:val="baseline"/>
+        <w:rPr>
+          <w:rFonts w:ascii="Arial" w:hAnsi="Arial" w:cs="Arial"/>
+          <w:sz w:val="21"/>
+          <w:szCs w:val="21"/>
+        </w:rPr>
+      </w:pPr>
+      <w:r>
+        <w:rPr>
+          <w:rFonts w:ascii="Arial" w:hAnsi="Arial" w:cs="Arial"/>
+          <w:sz w:val="27"/>
+          <w:szCs w:val="27"/>
+          <w:bdr w:val="none" w:sz="0" w:space="0" w:color="auto" w:frame="1"/>
+        </w:rPr>
+        <w:lastRenderedPageBreak/>
+        <w:t>Un usuario puede calificar a su rival después del encuentro</w:t>
+      </w:r>
+    </w:p>
+    <w:p>
+      <w:pPr>
+        <w:pStyle w:val="font8"/>
+        <w:spacing w:before="0" w:beforeAutospacing="0" w:after="0" w:afterAutospacing="0"/>
+        <w:textAlignment w:val="baseline"/>
+        <w:rPr>
+          <w:rFonts w:ascii="Arial" w:hAnsi="Arial" w:cs="Arial"/>
+          <w:sz w:val="27"/>
+          <w:szCs w:val="27"/>
+          <w:bdr w:val="none" w:sz="0" w:space="0" w:color="auto" w:frame="1"/>
+        </w:rPr>
+      </w:pPr>
+    </w:p>
+    <w:p>
+      <w:pPr>
+        <w:pStyle w:val="Ttulo"/>
+        <w:rPr>
+          <w:sz w:val="21"/>
+          <w:szCs w:val="21"/>
+        </w:rPr>
+      </w:pPr>
+      <w:r>
+        <w:rPr>
+          <w:bdr w:val="none" w:sz="0" w:space="0" w:color="auto" w:frame="1"/>
+        </w:rPr>
+        <w:t>Requerimientos no funcionales</w:t>
+      </w:r>
+    </w:p>
+    <w:p>
+      <w:pPr>
+        <w:pStyle w:val="NormalWeb"/>
+        <w:numPr>
+          <w:ilvl w:val="0"/>
+          <w:numId w:val="2"/>
+        </w:numPr>
+        <w:spacing w:before="0" w:beforeAutospacing="0" w:after="0" w:afterAutospacing="0"/>
+        <w:textAlignment w:val="baseline"/>
+        <w:rPr>
+          <w:rFonts w:ascii="Arial" w:hAnsi="Arial" w:cs="Arial"/>
+          <w:sz w:val="27"/>
+          <w:szCs w:val="27"/>
+        </w:rPr>
+      </w:pPr>
+      <w:r>
+        <w:rPr>
+          <w:rFonts w:ascii="Arial" w:hAnsi="Arial" w:cs="Arial"/>
+          <w:sz w:val="27"/>
+          <w:szCs w:val="27"/>
+          <w:bdr w:val="none" w:sz="0" w:space="0" w:color="auto" w:frame="1"/>
+        </w:rPr>
+        <w:t>Compatibilidad</w:t>
+      </w:r>
+      <w:r>
+        <w:rPr>
+          <w:rFonts w:ascii="Arial" w:hAnsi="Arial" w:cs="Arial"/>
+          <w:sz w:val="27"/>
+          <w:szCs w:val="27"/>
+          <w:bdr w:val="none" w:sz="0" w:space="0" w:color="auto" w:frame="1"/>
+        </w:rPr>
+        <w:t>.</w:t>
+      </w:r>
+    </w:p>
+    <w:p>
+      <w:pPr>
+        <w:pStyle w:val="font8"/>
+        <w:numPr>
+          <w:ilvl w:val="0"/>
+          <w:numId w:val="2"/>
+        </w:numPr>
+        <w:spacing w:before="0" w:beforeAutospacing="0" w:after="0" w:afterAutospacing="0"/>
+        <w:textAlignment w:val="baseline"/>
+        <w:rPr>
+          <w:rFonts w:ascii="Arial" w:hAnsi="Arial" w:cs="Arial"/>
+          <w:sz w:val="27"/>
+          <w:szCs w:val="27"/>
+        </w:rPr>
+      </w:pPr>
+      <w:r>
+        <w:rPr>
+          <w:rFonts w:ascii="Arial" w:hAnsi="Arial" w:cs="Arial"/>
+          <w:sz w:val="27"/>
+          <w:szCs w:val="27"/>
+          <w:bdr w:val="none" w:sz="0" w:space="0" w:color="auto" w:frame="1"/>
+        </w:rPr>
+        <w:t>El sitio web debe ser responsivo.​</w:t>
+      </w:r>
+    </w:p>
+    <w:p>
+      <w:pPr>
+        <w:pStyle w:val="font8"/>
+        <w:numPr>
+          <w:ilvl w:val="0"/>
+          <w:numId w:val="2"/>
+        </w:numPr>
+        <w:spacing w:before="0" w:beforeAutospacing="0" w:after="0" w:afterAutospacing="0"/>
+        <w:textAlignment w:val="baseline"/>
+        <w:rPr>
+          <w:rFonts w:ascii="Arial" w:hAnsi="Arial" w:cs="Arial"/>
+          <w:sz w:val="27"/>
+          <w:szCs w:val="27"/>
+        </w:rPr>
+      </w:pPr>
+      <w:r>
+        <w:rPr>
+          <w:rFonts w:ascii="Arial" w:hAnsi="Arial" w:cs="Arial"/>
+          <w:sz w:val="27"/>
+          <w:szCs w:val="27"/>
+          <w:bdr w:val="none" w:sz="0" w:space="0" w:color="auto" w:frame="1"/>
+        </w:rPr>
+        <w:t>Seguridad de usuario.</w:t>
+      </w:r>
+      <w:r>
+        <w:rPr>
+          <w:rFonts w:ascii="Arial" w:hAnsi="Arial" w:cs="Arial"/>
+          <w:sz w:val="27"/>
+          <w:szCs w:val="27"/>
+          <w:bdr w:val="none" w:sz="0" w:space="0" w:color="auto" w:frame="1"/>
+        </w:rPr>
+        <w:t xml:space="preserve"> </w:t>
+      </w:r>
+      <w:r>
+        <w:rPr>
+          <w:rFonts w:ascii="Arial" w:hAnsi="Arial" w:cs="Arial"/>
+          <w:sz w:val="27"/>
+          <w:szCs w:val="27"/>
+          <w:bdr w:val="none" w:sz="0" w:space="0" w:color="auto" w:frame="1"/>
+        </w:rPr>
+        <w:t>El inicio de sesión será bloqueado y se enviará un correo de confirmación a la cuenta de correo asociada en caso de 5 intentos fallidos de autenticación.</w:t>
+      </w:r>
+      <w:r>
+        <w:rPr>
+          <w:rFonts w:ascii="Arial" w:hAnsi="Arial" w:cs="Arial"/>
+          <w:sz w:val="27"/>
+          <w:szCs w:val="27"/>
+        </w:rPr>
+        <w:t>​</w:t>
       </w:r>
       <w:bookmarkStart w:id="0" w:name="_GoBack"/>
       <w:bookmarkEnd w:id="0"/>
-      <w:r>
-        <w:rPr>
-          <w:rFonts w:ascii="Arial" w:hAnsi="Arial" w:cs="Arial"/>
-          <w:sz w:val="27"/>
-          <w:szCs w:val="27"/>
-          <w:bdr w:val="none" w:sz="0" w:space="0" w:color="auto" w:frame="1"/>
-        </w:rPr>
-        <w:t>. Ésta incluye:</w:t>
-      </w:r>
-    </w:p>
-    <w:p>
-      <w:pPr>
-        <w:pStyle w:val="font8"/>
-        <w:numPr>
-          <w:ilvl w:val="1"/>
-          <w:numId w:val="2"/>
-        </w:numPr>
-        <w:spacing w:before="0" w:beforeAutospacing="0" w:after="0" w:afterAutospacing="0"/>
-        <w:ind w:left="240"/>
-        <w:textAlignment w:val="baseline"/>
-        <w:rPr>
-          <w:rFonts w:ascii="Arial" w:hAnsi="Arial" w:cs="Arial"/>
-          <w:sz w:val="27"/>
-          <w:szCs w:val="27"/>
-        </w:rPr>
-      </w:pPr>
-      <w:r>
-        <w:rPr>
-          <w:rFonts w:ascii="Arial" w:hAnsi="Arial" w:cs="Arial"/>
-          <w:sz w:val="27"/>
-          <w:szCs w:val="27"/>
-          <w:bdr w:val="none" w:sz="0" w:space="0" w:color="auto" w:frame="1"/>
-        </w:rPr>
-        <w:t>Equipos involucrados</w:t>
-      </w:r>
-    </w:p>
-    <w:p>
-      <w:pPr>
-        <w:pStyle w:val="font8"/>
-        <w:numPr>
-          <w:ilvl w:val="1"/>
-          <w:numId w:val="2"/>
-        </w:numPr>
-        <w:spacing w:before="0" w:beforeAutospacing="0" w:after="0" w:afterAutospacing="0"/>
-        <w:ind w:left="240"/>
-        <w:textAlignment w:val="baseline"/>
-        <w:rPr>
-          <w:rFonts w:ascii="Arial" w:hAnsi="Arial" w:cs="Arial"/>
-          <w:sz w:val="27"/>
-          <w:szCs w:val="27"/>
-        </w:rPr>
-      </w:pPr>
-      <w:r>
-        <w:rPr>
-          <w:rFonts w:ascii="Arial" w:hAnsi="Arial" w:cs="Arial"/>
-          <w:sz w:val="27"/>
-          <w:szCs w:val="27"/>
-          <w:bdr w:val="none" w:sz="0" w:space="0" w:color="auto" w:frame="1"/>
-        </w:rPr>
-        <w:t>Deporte</w:t>
-      </w:r>
-    </w:p>
-    <w:p>
-      <w:pPr>
-        <w:pStyle w:val="font8"/>
-        <w:numPr>
-          <w:ilvl w:val="1"/>
-          <w:numId w:val="2"/>
-        </w:numPr>
-        <w:spacing w:before="0" w:beforeAutospacing="0" w:after="0" w:afterAutospacing="0"/>
-        <w:ind w:left="240"/>
-        <w:textAlignment w:val="baseline"/>
-        <w:rPr>
-          <w:rFonts w:ascii="Arial" w:hAnsi="Arial" w:cs="Arial"/>
-          <w:sz w:val="27"/>
-          <w:szCs w:val="27"/>
-        </w:rPr>
-      </w:pPr>
-      <w:r>
-        <w:rPr>
-          <w:rFonts w:ascii="Arial" w:hAnsi="Arial" w:cs="Arial"/>
-          <w:sz w:val="27"/>
-          <w:szCs w:val="27"/>
-          <w:bdr w:val="none" w:sz="0" w:space="0" w:color="auto" w:frame="1"/>
-        </w:rPr>
-        <w:t>Fecha y hora</w:t>
-      </w:r>
-    </w:p>
-    <w:p>
-      <w:pPr>
-        <w:pStyle w:val="font8"/>
-        <w:numPr>
-          <w:ilvl w:val="1"/>
-          <w:numId w:val="2"/>
-        </w:numPr>
-        <w:spacing w:before="0" w:beforeAutospacing="0" w:after="0" w:afterAutospacing="0"/>
-        <w:ind w:left="240"/>
-        <w:textAlignment w:val="baseline"/>
-        <w:rPr>
-          <w:rFonts w:ascii="Arial" w:hAnsi="Arial" w:cs="Arial"/>
-          <w:sz w:val="27"/>
-          <w:szCs w:val="27"/>
-        </w:rPr>
-      </w:pPr>
-      <w:r>
-        <w:rPr>
-          <w:rFonts w:ascii="Arial" w:hAnsi="Arial" w:cs="Arial"/>
-          <w:sz w:val="27"/>
-          <w:szCs w:val="27"/>
-          <w:bdr w:val="none" w:sz="0" w:space="0" w:color="auto" w:frame="1"/>
-        </w:rPr>
-        <w:t>Lugar</w:t>
-      </w:r>
-    </w:p>
-    <w:p>
-      <w:pPr>
-        <w:pStyle w:val="font8"/>
-        <w:numPr>
-          <w:ilvl w:val="0"/>
-          <w:numId w:val="2"/>
-        </w:numPr>
-        <w:spacing w:before="0" w:beforeAutospacing="0" w:after="0" w:afterAutospacing="0"/>
-        <w:ind w:left="120"/>
-        <w:textAlignment w:val="baseline"/>
-        <w:rPr>
-          <w:rFonts w:ascii="Arial" w:hAnsi="Arial" w:cs="Arial"/>
-          <w:sz w:val="21"/>
-          <w:szCs w:val="21"/>
-        </w:rPr>
-      </w:pPr>
-      <w:r>
-        <w:rPr>
-          <w:rFonts w:ascii="Arial" w:hAnsi="Arial" w:cs="Arial"/>
-          <w:sz w:val="27"/>
-          <w:szCs w:val="27"/>
-          <w:bdr w:val="none" w:sz="0" w:space="0" w:color="auto" w:frame="1"/>
-        </w:rPr>
-        <w:t>Un usuario puede calificar a su rival después del encuentro</w:t>
-      </w:r>
-    </w:p>
-    <w:p/>
+    </w:p>
+    <w:p>
+      <w:pPr>
+        <w:pStyle w:val="font8"/>
+        <w:spacing w:before="0" w:beforeAutospacing="0" w:after="0" w:afterAutospacing="0"/>
+        <w:textAlignment w:val="baseline"/>
+        <w:rPr>
+          <w:rFonts w:ascii="Arial" w:hAnsi="Arial" w:cs="Arial"/>
+          <w:sz w:val="27"/>
+          <w:szCs w:val="27"/>
+        </w:rPr>
+      </w:pPr>
+    </w:p>
     <w:sectPr>
       <w:pgSz w:w="12240" w:h="15840"/>
       <w:pgMar w:top="1417" w:right="1701" w:bottom="1417" w:left="1701" w:header="708" w:footer="708" w:gutter="0"/>
@@ -940,6 +1095,155 @@
     </w:lvl>
   </w:abstractNum>
   <w:abstractNum w:abstractNumId="1" w15:restartNumberingAfterBreak="0">
+    <w:nsid w:val="42BD1CC0"/>
+    <w:multiLevelType w:val="multilevel"/>
+    <w:tmpl w:val="355C5776"/>
+    <w:lvl w:ilvl="0">
+      <w:start w:val="1"/>
+      <w:numFmt w:val="bullet"/>
+      <w:lvlText w:val=""/>
+      <w:lvlJc w:val="left"/>
+      <w:pPr>
+        <w:tabs>
+          <w:tab w:val="num" w:pos="720"/>
+        </w:tabs>
+        <w:ind w:left="720" w:hanging="360"/>
+      </w:pPr>
+      <w:rPr>
+        <w:rFonts w:ascii="Symbol" w:hAnsi="Symbol" w:hint="default"/>
+        <w:sz w:val="20"/>
+      </w:rPr>
+    </w:lvl>
+    <w:lvl w:ilvl="1">
+      <w:start w:val="1"/>
+      <w:numFmt w:val="bullet"/>
+      <w:lvlText w:val="o"/>
+      <w:lvlJc w:val="left"/>
+      <w:pPr>
+        <w:tabs>
+          <w:tab w:val="num" w:pos="1440"/>
+        </w:tabs>
+        <w:ind w:left="1440" w:hanging="360"/>
+      </w:pPr>
+      <w:rPr>
+        <w:rFonts w:ascii="Courier New" w:hAnsi="Courier New" w:hint="default"/>
+        <w:sz w:val="20"/>
+      </w:rPr>
+    </w:lvl>
+    <w:lvl w:ilvl="2" w:tentative="1">
+      <w:start w:val="1"/>
+      <w:numFmt w:val="bullet"/>
+      <w:lvlText w:val=""/>
+      <w:lvlJc w:val="left"/>
+      <w:pPr>
+        <w:tabs>
+          <w:tab w:val="num" w:pos="2160"/>
+        </w:tabs>
+        <w:ind w:left="2160" w:hanging="360"/>
+      </w:pPr>
+      <w:rPr>
+        <w:rFonts w:ascii="Symbol" w:hAnsi="Symbol" w:hint="default"/>
+        <w:sz w:val="20"/>
+      </w:rPr>
+    </w:lvl>
+    <w:lvl w:ilvl="3" w:tentative="1">
+      <w:start w:val="1"/>
+      <w:numFmt w:val="bullet"/>
+      <w:lvlText w:val=""/>
+      <w:lvlJc w:val="left"/>
+      <w:pPr>
+        <w:tabs>
+          <w:tab w:val="num" w:pos="2880"/>
+        </w:tabs>
+        <w:ind w:left="2880" w:hanging="360"/>
+      </w:pPr>
+      <w:rPr>
+        <w:rFonts w:ascii="Symbol" w:hAnsi="Symbol" w:hint="default"/>
+        <w:sz w:val="20"/>
+      </w:rPr>
+    </w:lvl>
+    <w:lvl w:ilvl="4" w:tentative="1">
+      <w:start w:val="1"/>
+      <w:numFmt w:val="bullet"/>
+      <w:lvlText w:val=""/>
+      <w:lvlJc w:val="left"/>
+      <w:pPr>
+        <w:tabs>
+          <w:tab w:val="num" w:pos="3600"/>
+        </w:tabs>
+        <w:ind w:left="3600" w:hanging="360"/>
+      </w:pPr>
+      <w:rPr>
+        <w:rFonts w:ascii="Symbol" w:hAnsi="Symbol" w:hint="default"/>
+        <w:sz w:val="20"/>
+      </w:rPr>
+    </w:lvl>
+    <w:lvl w:ilvl="5" w:tentative="1">
+      <w:start w:val="1"/>
+      <w:numFmt w:val="bullet"/>
+      <w:lvlText w:val=""/>
+      <w:lvlJc w:val="left"/>
+      <w:pPr>
+        <w:tabs>
+          <w:tab w:val="num" w:pos="4320"/>
+        </w:tabs>
+        <w:ind w:left="4320" w:hanging="360"/>
+      </w:pPr>
+      <w:rPr>
+        <w:rFonts w:ascii="Symbol" w:hAnsi="Symbol" w:hint="default"/>
+        <w:sz w:val="20"/>
+      </w:rPr>
+    </w:lvl>
+    <w:lvl w:ilvl="6" w:tentative="1">
+      <w:start w:val="1"/>
+      <w:numFmt w:val="bullet"/>
+      <w:lvlText w:val=""/>
+      <w:lvlJc w:val="left"/>
+      <w:pPr>
+        <w:tabs>
+          <w:tab w:val="num" w:pos="5040"/>
+        </w:tabs>
+        <w:ind w:left="5040" w:hanging="360"/>
+      </w:pPr>
+      <w:rPr>
+        <w:rFonts w:ascii="Symbol" w:hAnsi="Symbol" w:hint="default"/>
+        <w:sz w:val="20"/>
+      </w:rPr>
+    </w:lvl>
+    <w:lvl w:ilvl="7" w:tentative="1">
+      <w:start w:val="1"/>
+      <w:numFmt w:val="bullet"/>
+      <w:lvlText w:val=""/>
+      <w:lvlJc w:val="left"/>
+      <w:pPr>
+        <w:tabs>
+          <w:tab w:val="num" w:pos="5760"/>
+        </w:tabs>
+        <w:ind w:left="5760" w:hanging="360"/>
+      </w:pPr>
+      <w:rPr>
+        <w:rFonts w:ascii="Symbol" w:hAnsi="Symbol" w:hint="default"/>
+        <w:sz w:val="20"/>
+      </w:rPr>
+    </w:lvl>
+    <w:lvl w:ilvl="8" w:tentative="1">
+      <w:start w:val="1"/>
+      <w:numFmt w:val="bullet"/>
+      <w:lvlText w:val=""/>
+      <w:lvlJc w:val="left"/>
+      <w:pPr>
+        <w:tabs>
+          <w:tab w:val="num" w:pos="6480"/>
+        </w:tabs>
+        <w:ind w:left="6480" w:hanging="360"/>
+      </w:pPr>
+      <w:rPr>
+        <w:rFonts w:ascii="Symbol" w:hAnsi="Symbol" w:hint="default"/>
+        <w:sz w:val="20"/>
+      </w:rPr>
+    </w:lvl>
+  </w:abstractNum>
+  <w:abstractNum w:abstractNumId="2" w15:restartNumberingAfterBreak="0">
     <w:nsid w:val="6FA273A1"/>
     <w:multiLevelType w:val="multilevel"/>
     <w:tmpl w:val="50F65CDA"/>
@@ -950,9 +1254,9 @@
       <w:lvlJc w:val="left"/>
       <w:pPr>
         <w:tabs>
-          <w:tab w:val="num" w:pos="720"/>
-        </w:tabs>
-        <w:ind w:left="720" w:hanging="360"/>
+          <w:tab w:val="num" w:pos="360"/>
+        </w:tabs>
+        <w:ind w:left="360" w:hanging="360"/>
       </w:pPr>
     </w:lvl>
     <w:lvl w:ilvl="1">
@@ -967,7 +1271,7 @@
         <w:ind w:left="1440" w:hanging="360"/>
       </w:pPr>
     </w:lvl>
-    <w:lvl w:ilvl="2" w:tentative="1">
+    <w:lvl w:ilvl="2">
       <w:start w:val="1"/>
       <w:numFmt w:val="decimal"/>
       <w:lvlText w:val="%3."/>
@@ -1056,6 +1360,9 @@
     <w:abstractNumId w:val="0"/>
   </w:num>
   <w:num w:numId="2">
+    <w:abstractNumId w:val="2"/>
+  </w:num>
+  <w:num w:numId="3">
     <w:abstractNumId w:val="1"/>
   </w:num>
 </w:numbering>
@@ -1184,6 +1491,7 @@
     <w:lsdException w:name="HTML Sample" w:semiHidden="1" w:unhideWhenUsed="1"/>
     <w:lsdException w:name="HTML Typewriter" w:semiHidden="1" w:unhideWhenUsed="1"/>
     <w:lsdException w:name="HTML Variable" w:semiHidden="1" w:unhideWhenUsed="1"/>
+    <w:lsdException w:name="Normal Table" w:semiHidden="1" w:unhideWhenUsed="1"/>
     <w:lsdException w:name="annotation subject" w:semiHidden="1" w:unhideWhenUsed="1"/>
     <w:lsdException w:name="No List" w:semiHidden="1" w:unhideWhenUsed="1"/>
     <w:lsdException w:name="Outline List 1" w:semiHidden="1" w:unhideWhenUsed="1"/>
@@ -1230,8 +1538,10 @@
     <w:lsdException w:name="Table Subtle 2" w:semiHidden="1" w:unhideWhenUsed="1"/>
     <w:lsdException w:name="Table Web 1" w:semiHidden="1" w:unhideWhenUsed="1"/>
     <w:lsdException w:name="Table Web 2" w:semiHidden="1" w:unhideWhenUsed="1"/>
+    <w:lsdException w:name="Table Web 3" w:semiHidden="1" w:unhideWhenUsed="1"/>
     <w:lsdException w:name="Balloon Text" w:semiHidden="1" w:unhideWhenUsed="1"/>
     <w:lsdException w:name="Table Grid" w:uiPriority="39"/>
+    <w:lsdException w:name="Table Theme" w:semiHidden="1" w:unhideWhenUsed="1"/>
     <w:lsdException w:name="Placeholder Text" w:semiHidden="1"/>
     <w:lsdException w:name="No Spacing" w:uiPriority="1" w:qFormat="1"/>
     <w:lsdException w:name="Light Shading" w:uiPriority="60"/>
@@ -1494,6 +1804,57 @@
       <w:sz w:val="24"/>
       <w:szCs w:val="24"/>
       <w:lang w:eastAsia="es-CO"/>
+    </w:rPr>
+  </w:style>
+  <w:style w:type="paragraph" w:styleId="NormalWeb">
+    <w:name w:val="Normal (Web)"/>
+    <w:basedOn w:val="Normal"/>
+    <w:uiPriority w:val="99"/>
+    <w:semiHidden/>
+    <w:unhideWhenUsed/>
+    <w:rsid w:val="00533B4C"/>
+    <w:pPr>
+      <w:spacing w:before="100" w:beforeAutospacing="1" w:after="100" w:afterAutospacing="1" w:line="240" w:lineRule="auto"/>
+    </w:pPr>
+    <w:rPr>
+      <w:rFonts w:ascii="Times New Roman" w:eastAsia="Times New Roman" w:hAnsi="Times New Roman" w:cs="Times New Roman"/>
+      <w:sz w:val="24"/>
+      <w:szCs w:val="24"/>
+      <w:lang w:eastAsia="es-CO"/>
+    </w:rPr>
+  </w:style>
+  <w:style w:type="paragraph" w:styleId="Ttulo">
+    <w:name w:val="Title"/>
+    <w:basedOn w:val="Normal"/>
+    <w:next w:val="Normal"/>
+    <w:link w:val="TtuloCar"/>
+    <w:uiPriority w:val="10"/>
+    <w:qFormat/>
+    <w:rsid w:val="00533B4C"/>
+    <w:pPr>
+      <w:spacing w:after="0" w:line="240" w:lineRule="auto"/>
+      <w:contextualSpacing/>
+    </w:pPr>
+    <w:rPr>
+      <w:rFonts w:asciiTheme="majorHAnsi" w:eastAsiaTheme="majorEastAsia" w:hAnsiTheme="majorHAnsi" w:cstheme="majorBidi"/>
+      <w:spacing w:val="-10"/>
+      <w:kern w:val="28"/>
+      <w:sz w:val="56"/>
+      <w:szCs w:val="56"/>
+    </w:rPr>
+  </w:style>
+  <w:style w:type="character" w:customStyle="1" w:styleId="TtuloCar">
+    <w:name w:val="Título Car"/>
+    <w:basedOn w:val="Fuentedeprrafopredeter"/>
+    <w:link w:val="Ttulo"/>
+    <w:uiPriority w:val="10"/>
+    <w:rsid w:val="00533B4C"/>
+    <w:rPr>
+      <w:rFonts w:asciiTheme="majorHAnsi" w:eastAsiaTheme="majorEastAsia" w:hAnsiTheme="majorHAnsi" w:cstheme="majorBidi"/>
+      <w:spacing w:val="-10"/>
+      <w:kern w:val="28"/>
+      <w:sz w:val="56"/>
+      <w:szCs w:val="56"/>
     </w:rPr>
   </w:style>
 </w:styles>

</xml_diff>